<commit_message>
nmv 18 03 2022
</commit_message>
<xml_diff>
--- a/SIkShA/JatA Mani.docx
+++ b/SIkShA/JatA Mani.docx
@@ -34390,127 +34390,6 @@
         </w:rPr>
         <w:t xml:space="preserve">|| </w:t>
       </w:r>
-      <w:r>
-        <w:rPr>
-          <w:rFonts w:ascii="Nirmala UI" w:eastAsia="Times New Roman" w:hAnsi="Nirmala UI" w:cs="Nirmala UI"/>
-          <w:b/>
-          <w:bCs/>
-          <w:color w:val="444444"/>
-          <w:kern w:val="36"/>
-          <w:sz w:val="36"/>
-          <w:szCs w:val="36"/>
-          <w:cs/>
-          <w:lang w:bidi="hi-IN"/>
-        </w:rPr>
-        <w:t>प्राचीमन्पित्यत्रापितथैवभवति</w:t>
-      </w:r>
-      <w:r>
-        <w:rPr>
-          <w:rFonts w:ascii="Nirmala UI" w:eastAsia="Times New Roman" w:hAnsi="Nirmala UI" w:cs="Nirmala UI"/>
-          <w:b/>
-          <w:bCs/>
-          <w:color w:val="444444"/>
-          <w:kern w:val="36"/>
-          <w:sz w:val="36"/>
-          <w:szCs w:val="36"/>
-          <w:lang w:bidi="hi-IN"/>
-        </w:rPr>
-        <w:t xml:space="preserve">|| </w:t>
-      </w:r>
-      <w:r>
-        <w:rPr>
-          <w:rFonts w:ascii="Nirmala UI" w:eastAsia="Times New Roman" w:hAnsi="Nirmala UI" w:cs="Nirmala UI"/>
-          <w:b/>
-          <w:bCs/>
-          <w:color w:val="444444"/>
-          <w:kern w:val="36"/>
-          <w:sz w:val="36"/>
-          <w:szCs w:val="36"/>
-          <w:cs/>
-          <w:lang w:bidi="hi-IN"/>
-        </w:rPr>
-        <w:t>यथा</w:t>
-      </w:r>
-      <w:r>
-        <w:rPr>
-          <w:rFonts w:ascii="Nirmala UI" w:eastAsia="Times New Roman" w:hAnsi="Nirmala UI" w:cs="Nirmala UI"/>
-          <w:b/>
-          <w:bCs/>
-          <w:color w:val="444444"/>
-          <w:kern w:val="36"/>
-          <w:sz w:val="36"/>
-          <w:szCs w:val="36"/>
-          <w:lang w:bidi="hi-IN"/>
-        </w:rPr>
-        <w:t>–</w:t>
-      </w:r>
-      <w:r>
-        <w:rPr>
-          <w:rFonts w:ascii="Nirmala UI" w:eastAsia="Times New Roman" w:hAnsi="Nirmala UI" w:cs="Nirmala UI"/>
-          <w:b/>
-          <w:bCs/>
-          <w:color w:val="444444"/>
-          <w:kern w:val="36"/>
-          <w:sz w:val="36"/>
-          <w:szCs w:val="36"/>
-          <w:cs/>
-          <w:lang w:bidi="hi-IN"/>
-        </w:rPr>
-        <w:t>तेअग्नेग्नेतेतेअग्ने</w:t>
-      </w:r>
-      <w:r>
-        <w:rPr>
-          <w:rFonts w:ascii="Nirmala UI" w:eastAsia="Times New Roman" w:hAnsi="Nirmala UI" w:cs="Nirmala UI"/>
-          <w:b/>
-          <w:bCs/>
-          <w:color w:val="444444"/>
-          <w:kern w:val="36"/>
-          <w:sz w:val="36"/>
-          <w:szCs w:val="36"/>
-          <w:lang w:bidi="hi-IN"/>
-        </w:rPr>
-        <w:t xml:space="preserve">|| </w:t>
-      </w:r>
-      <w:r>
-        <w:rPr>
-          <w:rFonts w:ascii="Nirmala UI" w:eastAsia="Times New Roman" w:hAnsi="Nirmala UI" w:cs="Nirmala UI"/>
-          <w:b/>
-          <w:bCs/>
-          <w:color w:val="444444"/>
-          <w:kern w:val="36"/>
-          <w:sz w:val="36"/>
-          <w:szCs w:val="36"/>
-          <w:lang w:bidi="hi-IN"/>
-        </w:rPr>
-        <w:t xml:space="preserve">see also 74 </w:t>
-      </w:r>
-      <w:r>
-        <w:rPr>
-          <w:rFonts w:ascii="Nirmala UI" w:eastAsia="Times New Roman" w:hAnsi="Nirmala UI" w:cs="Nirmala UI"/>
-          <w:b/>
-          <w:bCs/>
-          <w:color w:val="444444"/>
-          <w:kern w:val="36"/>
-          <w:sz w:val="36"/>
-          <w:szCs w:val="36"/>
-          <w:cs/>
-          <w:lang w:bidi="hi-IN"/>
-        </w:rPr>
-        <w:t>अग्नेसमिधस्समिधोग्नेग्नेसमिधः</w:t>
-      </w:r>
-      <w:r>
-        <w:rPr>
-          <w:rFonts w:ascii="Nirmala UI" w:eastAsia="Times New Roman" w:hAnsi="Nirmala UI" w:cs="Nirmala UI"/>
-          <w:b/>
-          <w:bCs/>
-          <w:color w:val="444444"/>
-          <w:kern w:val="36"/>
-          <w:sz w:val="36"/>
-          <w:szCs w:val="36"/>
-          <w:lang w:bidi="hi-IN"/>
-        </w:rPr>
-        <w:t>||</w:t>
-      </w:r>
     </w:p>
     <w:p>
       <w:pPr>
@@ -34528,46 +34407,76 @@
           <w:lang w:bidi="hi-IN"/>
         </w:rPr>
       </w:pPr>
-      <w:r>
-        <w:rPr>
-          <w:rFonts w:ascii="Nirmala UI" w:eastAsia="Times New Roman" w:hAnsi="Nirmala UI" w:cs="Nirmala UI"/>
-          <w:b/>
-          <w:bCs/>
-          <w:color w:val="444444"/>
-          <w:kern w:val="36"/>
-          <w:sz w:val="36"/>
-          <w:szCs w:val="36"/>
-          <w:cs/>
-          <w:lang w:bidi="hi-IN"/>
-        </w:rPr>
-        <w:t>उरु॓हिराजेत्यनुवाके</w:t>
-      </w:r>
-      <w:r>
-        <w:rPr>
-          <w:rFonts w:ascii="Nirmala UI" w:eastAsia="Times New Roman" w:hAnsi="Nirmala UI" w:cs="Nirmala UI"/>
-          <w:b/>
-          <w:bCs/>
-          <w:color w:val="444444"/>
-          <w:kern w:val="36"/>
-          <w:sz w:val="36"/>
-          <w:szCs w:val="36"/>
-          <w:lang w:bidi="hi-IN"/>
-        </w:rPr>
-        <w:t xml:space="preserve">| </w:t>
-      </w:r>
-      <w:r>
-        <w:rPr>
-          <w:rFonts w:ascii="Nirmala UI" w:eastAsia="Times New Roman" w:hAnsi="Nirmala UI" w:cs="Nirmala UI"/>
-          <w:b/>
-          <w:bCs/>
-          <w:color w:val="444444"/>
-          <w:kern w:val="36"/>
-          <w:sz w:val="36"/>
-          <w:szCs w:val="36"/>
-          <w:cs/>
-          <w:lang w:bidi="hi-IN"/>
-        </w:rPr>
-        <w:t>अपोअन्वचारिषंइत्येतदाक्यं</w:t>
+      <w:bookmarkStart w:id="0" w:name="_GoBack"/>
+      <w:bookmarkEnd w:id="0"/>
+      <w:r>
+        <w:rPr>
+          <w:rFonts w:ascii="Nirmala UI" w:eastAsia="Times New Roman" w:hAnsi="Nirmala UI" w:cs="Nirmala UI"/>
+          <w:b/>
+          <w:bCs/>
+          <w:color w:val="444444"/>
+          <w:kern w:val="36"/>
+          <w:sz w:val="36"/>
+          <w:szCs w:val="36"/>
+          <w:cs/>
+          <w:lang w:bidi="hi-IN"/>
+        </w:rPr>
+        <w:t>प्राचीमन्पित्यत्रापि</w:t>
+      </w:r>
+      <w:r>
+        <w:rPr>
+          <w:rFonts w:ascii="Nirmala UI" w:eastAsia="Times New Roman" w:hAnsi="Nirmala UI" w:cs="Nirmala UI" w:hint="cs"/>
+          <w:b/>
+          <w:bCs/>
+          <w:color w:val="444444"/>
+          <w:kern w:val="36"/>
+          <w:sz w:val="36"/>
+          <w:szCs w:val="36"/>
+          <w:cs/>
+          <w:lang w:bidi="hi-IN"/>
+        </w:rPr>
+        <w:t xml:space="preserve"> </w:t>
+      </w:r>
+      <w:r>
+        <w:rPr>
+          <w:rFonts w:ascii="Nirmala UI" w:eastAsia="Times New Roman" w:hAnsi="Nirmala UI" w:cs="Nirmala UI"/>
+          <w:b/>
+          <w:bCs/>
+          <w:color w:val="444444"/>
+          <w:kern w:val="36"/>
+          <w:sz w:val="36"/>
+          <w:szCs w:val="36"/>
+          <w:cs/>
+          <w:lang w:bidi="hi-IN"/>
+        </w:rPr>
+        <w:t>तथैवभवति</w:t>
+      </w:r>
+      <w:r>
+        <w:rPr>
+          <w:rFonts w:ascii="Nirmala UI" w:eastAsia="Times New Roman" w:hAnsi="Nirmala UI" w:cs="Nirmala UI"/>
+          <w:b/>
+          <w:bCs/>
+          <w:color w:val="444444"/>
+          <w:kern w:val="36"/>
+          <w:sz w:val="36"/>
+          <w:szCs w:val="36"/>
+          <w:lang w:bidi="hi-IN"/>
+        </w:rPr>
+        <w:t xml:space="preserve">|| </w:t>
+      </w:r>
+      <w:r>
+        <w:rPr>
+          <w:rFonts w:ascii="Nirmala UI" w:eastAsia="Times New Roman" w:hAnsi="Nirmala UI" w:cs="Nirmala UI"/>
+          <w:b/>
+          <w:bCs/>
+          <w:color w:val="444444"/>
+          <w:kern w:val="36"/>
+          <w:sz w:val="36"/>
+          <w:szCs w:val="36"/>
+          <w:cs/>
+          <w:lang w:bidi="hi-IN"/>
+        </w:rPr>
+        <w:t>यथा</w:t>
       </w:r>
       <w:r>
         <w:rPr>
@@ -34594,61 +34503,7 @@
           <w:cs/>
           <w:lang w:bidi="hi-IN"/>
         </w:rPr>
-        <w:t>यस्त्वाहृदेत्यनुवाके</w:t>
-      </w:r>
-      <w:r>
-        <w:rPr>
-          <w:rFonts w:ascii="Nirmala UI" w:eastAsia="Times New Roman" w:hAnsi="Nirmala UI" w:cs="Nirmala UI"/>
-          <w:b/>
-          <w:bCs/>
-          <w:color w:val="444444"/>
-          <w:kern w:val="36"/>
-          <w:sz w:val="36"/>
-          <w:szCs w:val="36"/>
-          <w:lang w:bidi="hi-IN"/>
-        </w:rPr>
-        <w:t xml:space="preserve">| </w:t>
-      </w:r>
-      <w:r>
-        <w:rPr>
-          <w:rFonts w:ascii="Nirmala UI" w:eastAsia="Times New Roman" w:hAnsi="Nirmala UI" w:cs="Nirmala UI"/>
-          <w:b/>
-          <w:bCs/>
-          <w:color w:val="444444"/>
-          <w:kern w:val="36"/>
-          <w:sz w:val="36"/>
-          <w:szCs w:val="36"/>
-          <w:cs/>
-          <w:lang w:bidi="hi-IN"/>
-        </w:rPr>
-        <w:t>अपोअन्वचारिषंइत्येतद्वाक्यं</w:t>
-      </w:r>
-      <w:r>
-        <w:rPr>
-          <w:rFonts w:ascii="Nirmala UI" w:eastAsia="Times New Roman" w:hAnsi="Nirmala UI" w:cs="Nirmala UI"/>
-          <w:b/>
-          <w:bCs/>
-          <w:color w:val="444444"/>
-          <w:kern w:val="36"/>
-          <w:sz w:val="36"/>
-          <w:szCs w:val="36"/>
-          <w:lang w:bidi="hi-IN"/>
-        </w:rPr>
-        <w:t>–</w:t>
-      </w:r>
-      <w:r>
-        <w:rPr>
-          <w:rFonts w:ascii="Nirmala UI" w:eastAsia="Times New Roman" w:hAnsi="Nirmala UI" w:cs="Nirmala UI"/>
-          <w:b/>
-          <w:bCs/>
-          <w:color w:val="444444"/>
-          <w:kern w:val="36"/>
-          <w:sz w:val="36"/>
-          <w:szCs w:val="36"/>
-          <w:cs/>
-          <w:lang w:bidi="hi-IN"/>
-        </w:rPr>
-        <w:t>यस्त्वाहृदेत्यनुवाके</w:t>
+        <w:t>तेअग्नेग्नेतेतेअग्ने</w:t>
       </w:r>
       <w:r>
         <w:rPr>
@@ -34672,117 +34527,36 @@
           <w:kern w:val="36"/>
           <w:sz w:val="36"/>
           <w:szCs w:val="36"/>
-          <w:cs/>
-          <w:lang w:bidi="hi-IN"/>
-        </w:rPr>
-        <w:t>तथैवभवति</w:t>
-      </w:r>
-      <w:r>
-        <w:rPr>
-          <w:rFonts w:ascii="Nirmala UI" w:eastAsia="Times New Roman" w:hAnsi="Nirmala UI" w:cs="Nirmala UI"/>
-          <w:b/>
-          <w:bCs/>
-          <w:color w:val="444444"/>
-          <w:kern w:val="36"/>
-          <w:sz w:val="36"/>
-          <w:szCs w:val="36"/>
-          <w:lang w:bidi="hi-IN"/>
-        </w:rPr>
-        <w:t xml:space="preserve">|| </w:t>
-      </w:r>
-      <w:r>
-        <w:rPr>
-          <w:rFonts w:ascii="Nirmala UI" w:eastAsia="Times New Roman" w:hAnsi="Nirmala UI" w:cs="Nirmala UI"/>
-          <w:b/>
-          <w:bCs/>
-          <w:color w:val="444444"/>
-          <w:kern w:val="36"/>
-          <w:sz w:val="36"/>
-          <w:szCs w:val="36"/>
-          <w:lang w:bidi="hi-IN"/>
-        </w:rPr>
-        <w:br/>
-      </w:r>
-      <w:r>
-        <w:rPr>
-          <w:rFonts w:ascii="Nirmala UI" w:eastAsia="Times New Roman" w:hAnsi="Nirmala UI" w:cs="Nirmala UI"/>
-          <w:b/>
-          <w:bCs/>
-          <w:color w:val="444444"/>
-          <w:kern w:val="36"/>
-          <w:sz w:val="36"/>
-          <w:szCs w:val="36"/>
-          <w:cs/>
-          <w:lang w:bidi="hi-IN"/>
-        </w:rPr>
-        <w:t>यथा</w:t>
-      </w:r>
-      <w:r>
-        <w:rPr>
-          <w:rFonts w:ascii="Nirmala UI" w:eastAsia="Times New Roman" w:hAnsi="Nirmala UI" w:cs="Nirmala UI"/>
-          <w:b/>
-          <w:bCs/>
-          <w:color w:val="444444"/>
-          <w:kern w:val="36"/>
-          <w:sz w:val="36"/>
-          <w:szCs w:val="36"/>
-          <w:lang w:bidi="hi-IN"/>
-        </w:rPr>
-        <w:t>–</w:t>
-      </w:r>
-      <w:r>
-        <w:rPr>
-          <w:rFonts w:ascii="Nirmala UI" w:eastAsia="Times New Roman" w:hAnsi="Nirmala UI" w:cs="Nirmala UI"/>
-          <w:b/>
-          <w:bCs/>
-          <w:color w:val="444444"/>
-          <w:kern w:val="36"/>
-          <w:sz w:val="36"/>
-          <w:szCs w:val="36"/>
-          <w:cs/>
-          <w:lang w:bidi="hi-IN"/>
-        </w:rPr>
-        <w:t>अपोअन्वन्वपोपोअनु</w:t>
-      </w:r>
-      <w:r>
-        <w:rPr>
-          <w:rFonts w:ascii="Nirmala UI" w:eastAsia="Times New Roman" w:hAnsi="Nirmala UI" w:cs="Nirmala UI"/>
-          <w:b/>
-          <w:bCs/>
-          <w:color w:val="444444"/>
-          <w:kern w:val="36"/>
-          <w:sz w:val="36"/>
-          <w:szCs w:val="36"/>
-          <w:lang w:bidi="hi-IN"/>
-        </w:rPr>
-        <w:t xml:space="preserve">|| </w:t>
-      </w:r>
-      <w:r>
-        <w:rPr>
-          <w:rFonts w:ascii="Nirmala UI" w:eastAsia="Times New Roman" w:hAnsi="Nirmala UI" w:cs="Nirmala UI"/>
-          <w:b/>
-          <w:bCs/>
-          <w:color w:val="444444"/>
-          <w:kern w:val="36"/>
-          <w:sz w:val="36"/>
-          <w:szCs w:val="36"/>
-          <w:cs/>
-          <w:lang w:bidi="hi-IN"/>
-        </w:rPr>
-        <w:t>संपश्यामीत्यनुवाके</w:t>
-      </w:r>
-      <w:r>
-        <w:rPr>
-          <w:rFonts w:ascii="Nirmala UI" w:eastAsia="Times New Roman" w:hAnsi="Nirmala UI" w:cs="Nirmala UI"/>
-          <w:b/>
-          <w:bCs/>
-          <w:color w:val="444444"/>
-          <w:kern w:val="36"/>
-          <w:sz w:val="36"/>
-          <w:szCs w:val="36"/>
-          <w:lang w:bidi="hi-IN"/>
-        </w:rPr>
-        <w:t>|</w:t>
+          <w:lang w:bidi="hi-IN"/>
+        </w:rPr>
+        <w:t xml:space="preserve">see also 74 </w:t>
+      </w:r>
+      <w:r>
+        <w:rPr>
+          <w:rFonts w:ascii="Nirmala UI" w:eastAsia="Times New Roman" w:hAnsi="Nirmala UI" w:cs="Nirmala UI"/>
+          <w:b/>
+          <w:bCs/>
+          <w:color w:val="444444"/>
+          <w:kern w:val="36"/>
+          <w:sz w:val="36"/>
+          <w:szCs w:val="36"/>
+          <w:cs/>
+          <w:lang w:bidi="hi-IN"/>
+        </w:rPr>
+        <w:t>अग्नेसमिधस्समिधोग्नेग्नेसमिधः</w:t>
+      </w:r>
+      <w:r>
+        <w:rPr>
+          <w:rFonts w:ascii="Nirmala UI" w:eastAsia="Times New Roman" w:hAnsi="Nirmala UI" w:cs="Nirmala UI"/>
+          <w:b/>
+          <w:bCs/>
+          <w:color w:val="444444"/>
+          <w:kern w:val="36"/>
+          <w:sz w:val="36"/>
+          <w:szCs w:val="36"/>
+          <w:lang w:bidi="hi-IN"/>
+        </w:rPr>
+        <w:t>||</w:t>
       </w:r>
     </w:p>
     <w:p>
@@ -34813,8 +34587,115 @@
           <w:cs/>
           <w:lang w:bidi="hi-IN"/>
         </w:rPr>
-        <w:lastRenderedPageBreak/>
-        <w:t>अग्नेत्वन्नोअन्तमइत्येतद्वाक्यं</w:t>
+        <w:t>उरु॓हिराजेत्यनुवाके</w:t>
+      </w:r>
+      <w:r>
+        <w:rPr>
+          <w:rFonts w:ascii="Nirmala UI" w:eastAsia="Times New Roman" w:hAnsi="Nirmala UI" w:cs="Nirmala UI"/>
+          <w:b/>
+          <w:bCs/>
+          <w:color w:val="444444"/>
+          <w:kern w:val="36"/>
+          <w:sz w:val="36"/>
+          <w:szCs w:val="36"/>
+          <w:lang w:bidi="hi-IN"/>
+        </w:rPr>
+        <w:t xml:space="preserve">| </w:t>
+      </w:r>
+      <w:r>
+        <w:rPr>
+          <w:rFonts w:ascii="Nirmala UI" w:eastAsia="Times New Roman" w:hAnsi="Nirmala UI" w:cs="Nirmala UI"/>
+          <w:b/>
+          <w:bCs/>
+          <w:color w:val="444444"/>
+          <w:kern w:val="36"/>
+          <w:sz w:val="36"/>
+          <w:szCs w:val="36"/>
+          <w:cs/>
+          <w:lang w:bidi="hi-IN"/>
+        </w:rPr>
+        <w:t>अपोअन्वचारिषंइत्येतदाक्यं</w:t>
+      </w:r>
+      <w:r>
+        <w:rPr>
+          <w:rFonts w:ascii="Nirmala UI" w:eastAsia="Times New Roman" w:hAnsi="Nirmala UI" w:cs="Nirmala UI"/>
+          <w:b/>
+          <w:bCs/>
+          <w:color w:val="444444"/>
+          <w:kern w:val="36"/>
+          <w:sz w:val="36"/>
+          <w:szCs w:val="36"/>
+          <w:lang w:bidi="hi-IN"/>
+        </w:rPr>
+        <w:t>–</w:t>
+      </w:r>
+      <w:r>
+        <w:rPr>
+          <w:rFonts w:ascii="Nirmala UI" w:eastAsia="Times New Roman" w:hAnsi="Nirmala UI" w:cs="Nirmala UI"/>
+          <w:b/>
+          <w:bCs/>
+          <w:color w:val="444444"/>
+          <w:kern w:val="36"/>
+          <w:sz w:val="36"/>
+          <w:szCs w:val="36"/>
+          <w:cs/>
+          <w:lang w:bidi="hi-IN"/>
+        </w:rPr>
+        <w:t>यस्त्वाहृदेत्यनुवाके</w:t>
+      </w:r>
+      <w:r>
+        <w:rPr>
+          <w:rFonts w:ascii="Nirmala UI" w:eastAsia="Times New Roman" w:hAnsi="Nirmala UI" w:cs="Nirmala UI"/>
+          <w:b/>
+          <w:bCs/>
+          <w:color w:val="444444"/>
+          <w:kern w:val="36"/>
+          <w:sz w:val="36"/>
+          <w:szCs w:val="36"/>
+          <w:lang w:bidi="hi-IN"/>
+        </w:rPr>
+        <w:t xml:space="preserve">| </w:t>
+      </w:r>
+      <w:r>
+        <w:rPr>
+          <w:rFonts w:ascii="Nirmala UI" w:eastAsia="Times New Roman" w:hAnsi="Nirmala UI" w:cs="Nirmala UI"/>
+          <w:b/>
+          <w:bCs/>
+          <w:color w:val="444444"/>
+          <w:kern w:val="36"/>
+          <w:sz w:val="36"/>
+          <w:szCs w:val="36"/>
+          <w:cs/>
+          <w:lang w:bidi="hi-IN"/>
+        </w:rPr>
+        <w:t>अपोअन्वचारिषंइत्येतद्वाक्यं</w:t>
+      </w:r>
+      <w:r>
+        <w:rPr>
+          <w:rFonts w:ascii="Nirmala UI" w:eastAsia="Times New Roman" w:hAnsi="Nirmala UI" w:cs="Nirmala UI"/>
+          <w:b/>
+          <w:bCs/>
+          <w:color w:val="444444"/>
+          <w:kern w:val="36"/>
+          <w:sz w:val="36"/>
+          <w:szCs w:val="36"/>
+          <w:lang w:bidi="hi-IN"/>
+        </w:rPr>
+        <w:t>–</w:t>
+      </w:r>
+      <w:r>
+        <w:rPr>
+          <w:rFonts w:ascii="Nirmala UI" w:eastAsia="Times New Roman" w:hAnsi="Nirmala UI" w:cs="Nirmala UI"/>
+          <w:b/>
+          <w:bCs/>
+          <w:color w:val="444444"/>
+          <w:kern w:val="36"/>
+          <w:sz w:val="36"/>
+          <w:szCs w:val="36"/>
+          <w:cs/>
+          <w:lang w:bidi="hi-IN"/>
+        </w:rPr>
+        <w:t>यस्त्वाहृदेत्यनुवाके</w:t>
       </w:r>
       <w:r>
         <w:rPr>
@@ -34841,7 +34722,7 @@
           <w:cs/>
           <w:lang w:bidi="hi-IN"/>
         </w:rPr>
-        <w:t>अग्निर्मूर्धेत्यत्रापितथैव</w:t>
+        <w:t>तथैवभवति</w:t>
       </w:r>
       <w:r>
         <w:rPr>
@@ -34908,20 +34789,47 @@
           <w:cs/>
           <w:lang w:bidi="hi-IN"/>
         </w:rPr>
-        <w:t>नोअन्तमोन्तमोनोनोअन्तमः</w:t>
-      </w:r>
-      <w:r>
-        <w:rPr>
-          <w:rFonts w:ascii="Nirmala UI" w:eastAsia="Times New Roman" w:hAnsi="Nirmala UI" w:cs="Nirmala UI"/>
-          <w:b/>
-          <w:bCs/>
-          <w:color w:val="444444"/>
-          <w:kern w:val="36"/>
-          <w:sz w:val="36"/>
-          <w:szCs w:val="36"/>
-          <w:lang w:bidi="hi-IN"/>
-        </w:rPr>
-        <w:t>||</w:t>
+        <w:t>अपोअन्वन्वपोपोअनु</w:t>
+      </w:r>
+      <w:r>
+        <w:rPr>
+          <w:rFonts w:ascii="Nirmala UI" w:eastAsia="Times New Roman" w:hAnsi="Nirmala UI" w:cs="Nirmala UI"/>
+          <w:b/>
+          <w:bCs/>
+          <w:color w:val="444444"/>
+          <w:kern w:val="36"/>
+          <w:sz w:val="36"/>
+          <w:szCs w:val="36"/>
+          <w:lang w:bidi="hi-IN"/>
+        </w:rPr>
+        <w:t xml:space="preserve">|| </w:t>
+      </w:r>
+      <w:r>
+        <w:rPr>
+          <w:rFonts w:ascii="Nirmala UI" w:eastAsia="Times New Roman" w:hAnsi="Nirmala UI" w:cs="Nirmala UI"/>
+          <w:b/>
+          <w:bCs/>
+          <w:color w:val="444444"/>
+          <w:kern w:val="36"/>
+          <w:sz w:val="36"/>
+          <w:szCs w:val="36"/>
+          <w:cs/>
+          <w:lang w:bidi="hi-IN"/>
+        </w:rPr>
+        <w:t>संपश्यामीत्यनुवाके</w:t>
+      </w:r>
+      <w:r>
+        <w:rPr>
+          <w:rFonts w:ascii="Nirmala UI" w:eastAsia="Times New Roman" w:hAnsi="Nirmala UI" w:cs="Nirmala UI"/>
+          <w:b/>
+          <w:bCs/>
+          <w:color w:val="444444"/>
+          <w:kern w:val="36"/>
+          <w:sz w:val="36"/>
+          <w:szCs w:val="36"/>
+          <w:lang w:bidi="hi-IN"/>
+        </w:rPr>
+        <w:t>|</w:t>
       </w:r>
     </w:p>
     <w:p>
@@ -34952,34 +34860,8 @@
           <w:cs/>
           <w:lang w:bidi="hi-IN"/>
         </w:rPr>
-        <w:t>अगन्मसुवः‍इत्यनुवाके</w:t>
-      </w:r>
-      <w:r>
-        <w:rPr>
-          <w:rFonts w:ascii="Nirmala UI" w:eastAsia="Times New Roman" w:hAnsi="Nirmala UI" w:cs="Nirmala UI"/>
-          <w:b/>
-          <w:bCs/>
-          <w:color w:val="444444"/>
-          <w:kern w:val="36"/>
-          <w:sz w:val="36"/>
-          <w:szCs w:val="36"/>
-          <w:lang w:bidi="hi-IN"/>
-        </w:rPr>
-        <w:t xml:space="preserve">| </w:t>
-      </w:r>
-      <w:r>
-        <w:rPr>
-          <w:rFonts w:ascii="Nirmala UI" w:eastAsia="Times New Roman" w:hAnsi="Nirmala UI" w:cs="Nirmala UI"/>
-          <w:b/>
-          <w:bCs/>
-          <w:color w:val="444444"/>
-          <w:kern w:val="36"/>
-          <w:sz w:val="36"/>
-          <w:szCs w:val="36"/>
-          <w:cs/>
-          <w:lang w:bidi="hi-IN"/>
-        </w:rPr>
-        <w:t>गोमा॓अग्नेइत्येतद्वाक्यं</w:t>
+        <w:lastRenderedPageBreak/>
+        <w:t>अग्नेत्वन्नोअन्तमइत्येतद्वाक्यं</w:t>
       </w:r>
       <w:r>
         <w:rPr>
@@ -35006,7 +34888,7 @@
           <w:cs/>
           <w:lang w:bidi="hi-IN"/>
         </w:rPr>
-        <w:t>अग्निनारयिमित्यत्रतथैवभवति</w:t>
+        <w:t>अग्निर्मूर्धेत्यत्रापितथैव</w:t>
       </w:r>
       <w:r>
         <w:rPr>
@@ -35030,6 +34912,19 @@
           <w:kern w:val="36"/>
           <w:sz w:val="36"/>
           <w:szCs w:val="36"/>
+          <w:lang w:bidi="hi-IN"/>
+        </w:rPr>
+        <w:br/>
+      </w:r>
+      <w:r>
+        <w:rPr>
+          <w:rFonts w:ascii="Nirmala UI" w:eastAsia="Times New Roman" w:hAnsi="Nirmala UI" w:cs="Nirmala UI"/>
+          <w:b/>
+          <w:bCs/>
+          <w:color w:val="444444"/>
+          <w:kern w:val="36"/>
+          <w:sz w:val="36"/>
+          <w:szCs w:val="36"/>
           <w:cs/>
           <w:lang w:bidi="hi-IN"/>
         </w:rPr>
@@ -35060,7 +34955,7 @@
           <w:cs/>
           <w:lang w:bidi="hi-IN"/>
         </w:rPr>
-        <w:t>गोमा॓अग्नेग्नेगोमान्गोम॓अग्ने</w:t>
+        <w:t>नोअन्तमोन्तमोनोनोअन्तमः</w:t>
       </w:r>
       <w:r>
         <w:rPr>
@@ -35104,7 +34999,34 @@
           <w:cs/>
           <w:lang w:bidi="hi-IN"/>
         </w:rPr>
-        <w:t>येदेवायज्ञहनइत्यनुवाकेतृतीयेलोकेअधिरोचनइत्येतद्वाक्यं</w:t>
+        <w:t>अगन्मसुवः‍इत्यनुवाके</w:t>
+      </w:r>
+      <w:r>
+        <w:rPr>
+          <w:rFonts w:ascii="Nirmala UI" w:eastAsia="Times New Roman" w:hAnsi="Nirmala UI" w:cs="Nirmala UI"/>
+          <w:b/>
+          <w:bCs/>
+          <w:color w:val="444444"/>
+          <w:kern w:val="36"/>
+          <w:sz w:val="36"/>
+          <w:szCs w:val="36"/>
+          <w:lang w:bidi="hi-IN"/>
+        </w:rPr>
+        <w:t xml:space="preserve">| </w:t>
+      </w:r>
+      <w:r>
+        <w:rPr>
+          <w:rFonts w:ascii="Nirmala UI" w:eastAsia="Times New Roman" w:hAnsi="Nirmala UI" w:cs="Nirmala UI"/>
+          <w:b/>
+          <w:bCs/>
+          <w:color w:val="444444"/>
+          <w:kern w:val="36"/>
+          <w:sz w:val="36"/>
+          <w:szCs w:val="36"/>
+          <w:cs/>
+          <w:lang w:bidi="hi-IN"/>
+        </w:rPr>
+        <w:t>गोमा॓अग्नेइत्येतद्वाक्यं</w:t>
       </w:r>
       <w:r>
         <w:rPr>
@@ -35131,7 +35053,7 @@
           <w:cs/>
           <w:lang w:bidi="hi-IN"/>
         </w:rPr>
-        <w:t>अग्निंयुनज्मीत्यत्रापितधैवभवति</w:t>
+        <w:t>अग्निनारयिमित्यत्रतथैवभवति</w:t>
       </w:r>
       <w:r>
         <w:rPr>
@@ -35185,7 +35107,7 @@
           <w:cs/>
           <w:lang w:bidi="hi-IN"/>
         </w:rPr>
-        <w:t>अधिरोचनेरोचनेध्यधिरोचने</w:t>
+        <w:t>गोमा॓अग्नेग्नेगोमान्गोम॓अग्ने</w:t>
       </w:r>
       <w:r>
         <w:rPr>
@@ -35229,34 +35151,7 @@
           <w:cs/>
           <w:lang w:bidi="hi-IN"/>
         </w:rPr>
-        <w:t>उदुत्यंजातवदसंइत्यनुवाके</w:t>
-      </w:r>
-      <w:r>
-        <w:rPr>
-          <w:rFonts w:ascii="Nirmala UI" w:eastAsia="Times New Roman" w:hAnsi="Nirmala UI" w:cs="Nirmala UI"/>
-          <w:b/>
-          <w:bCs/>
-          <w:color w:val="444444"/>
-          <w:kern w:val="36"/>
-          <w:sz w:val="36"/>
-          <w:szCs w:val="36"/>
-          <w:lang w:bidi="hi-IN"/>
-        </w:rPr>
-        <w:t xml:space="preserve">| </w:t>
-      </w:r>
-      <w:r>
-        <w:rPr>
-          <w:rFonts w:ascii="Nirmala UI" w:eastAsia="Times New Roman" w:hAnsi="Nirmala UI" w:cs="Nirmala UI"/>
-          <w:b/>
-          <w:bCs/>
-          <w:color w:val="444444"/>
-          <w:kern w:val="36"/>
-          <w:sz w:val="36"/>
-          <w:szCs w:val="36"/>
-          <w:cs/>
-          <w:lang w:bidi="hi-IN"/>
-        </w:rPr>
-        <w:t>अन्तरिक्ष॓सूर्यआत्माइत्येतद्वाक्यं</w:t>
+        <w:t>येदेवायज्ञहनइत्यनुवाकेतृतीयेलोकेअधिरोचनइत्येतद्वाक्यं</w:t>
       </w:r>
       <w:r>
         <w:rPr>
@@ -35283,7 +35178,7 @@
           <w:cs/>
           <w:lang w:bidi="hi-IN"/>
         </w:rPr>
-        <w:t>नवोनवोभवतीत्यत्रापितथैव</w:t>
+        <w:t>अग्निंयुनज्मीत्यत्रापितधैवभवति</w:t>
       </w:r>
       <w:r>
         <w:rPr>
@@ -35337,7 +35232,7 @@
           <w:cs/>
           <w:lang w:bidi="hi-IN"/>
         </w:rPr>
-        <w:t>अन्तरिक्ष॓सूर्यस्सूर्योन्तरिक्षमन्तरिक्ष॓सूर्यः</w:t>
+        <w:t>अधिरोचनेरोचनेध्यधिरोचने</w:t>
       </w:r>
       <w:r>
         <w:rPr>
@@ -35381,7 +35276,7 @@
           <w:cs/>
           <w:lang w:bidi="hi-IN"/>
         </w:rPr>
-        <w:t>इषेत्वोपपीरित्यत्र</w:t>
+        <w:t>उदुत्यंजातवदसंइत्यनुवाके</w:t>
       </w:r>
       <w:r>
         <w:rPr>
@@ -35408,7 +35303,7 @@
           <w:cs/>
           <w:lang w:bidi="hi-IN"/>
         </w:rPr>
-        <w:t>भवतन्नस्समनसावित्येतद्वाक्यं</w:t>
+        <w:t>अन्तरिक्ष॓सूर्यआत्माइत्येतद्वाक्यं</w:t>
       </w:r>
       <w:r>
         <w:rPr>
@@ -35435,7 +35330,7 @@
           <w:cs/>
           <w:lang w:bidi="hi-IN"/>
         </w:rPr>
-        <w:t>समितमित्यनुवाकेपितथैव</w:t>
+        <w:t>नवोनवोभवतीत्यत्रापितथैव</w:t>
       </w:r>
       <w:r>
         <w:rPr>
@@ -35489,290 +35384,20 @@
           <w:cs/>
           <w:lang w:bidi="hi-IN"/>
         </w:rPr>
-        <w:t>अद्यनोनोद्याद्यनः</w:t>
-      </w:r>
-      <w:r>
-        <w:rPr>
-          <w:rFonts w:ascii="Nirmala UI" w:eastAsia="Times New Roman" w:hAnsi="Nirmala UI" w:cs="Nirmala UI"/>
-          <w:b/>
-          <w:bCs/>
-          <w:color w:val="444444"/>
-          <w:kern w:val="36"/>
-          <w:sz w:val="36"/>
-          <w:szCs w:val="36"/>
-          <w:lang w:bidi="hi-IN"/>
-        </w:rPr>
-        <w:t xml:space="preserve">|| </w:t>
-      </w:r>
-      <w:r>
-        <w:rPr>
-          <w:rFonts w:ascii="Nirmala UI" w:eastAsia="Times New Roman" w:hAnsi="Nirmala UI" w:cs="Nirmala UI"/>
-          <w:b/>
-          <w:bCs/>
-          <w:color w:val="444444"/>
-          <w:kern w:val="36"/>
-          <w:sz w:val="36"/>
-          <w:szCs w:val="36"/>
-          <w:cs/>
-          <w:lang w:bidi="hi-IN"/>
-        </w:rPr>
-        <w:t>निग्राभ्याइत्यनुवाके</w:t>
-      </w:r>
-      <w:r>
-        <w:rPr>
-          <w:rFonts w:ascii="Nirmala UI" w:eastAsia="Times New Roman" w:hAnsi="Nirmala UI" w:cs="Nirmala UI"/>
-          <w:b/>
-          <w:bCs/>
-          <w:color w:val="444444"/>
-          <w:kern w:val="36"/>
-          <w:sz w:val="36"/>
-          <w:szCs w:val="36"/>
-          <w:lang w:bidi="hi-IN"/>
-        </w:rPr>
-        <w:t xml:space="preserve">|| </w:t>
-      </w:r>
-      <w:r>
-        <w:rPr>
-          <w:rFonts w:ascii="Nirmala UI" w:eastAsia="Times New Roman" w:hAnsi="Nirmala UI" w:cs="Nirmala UI"/>
-          <w:b/>
-          <w:bCs/>
-          <w:color w:val="444444"/>
-          <w:kern w:val="36"/>
-          <w:sz w:val="36"/>
-          <w:szCs w:val="36"/>
-          <w:cs/>
-          <w:lang w:bidi="hi-IN"/>
-        </w:rPr>
-        <w:t>द्रप्सश्चस्मन्देत्येतद्वाक्यं</w:t>
-      </w:r>
-      <w:r>
-        <w:rPr>
-          <w:rFonts w:ascii="Nirmala UI" w:eastAsia="Times New Roman" w:hAnsi="Nirmala UI" w:cs="Nirmala UI"/>
-          <w:b/>
-          <w:bCs/>
-          <w:color w:val="444444"/>
-          <w:kern w:val="36"/>
-          <w:sz w:val="36"/>
-          <w:szCs w:val="36"/>
-          <w:lang w:bidi="hi-IN"/>
-        </w:rPr>
-        <w:t xml:space="preserve">|| </w:t>
-      </w:r>
-      <w:r>
-        <w:rPr>
-          <w:rFonts w:ascii="Nirmala UI" w:eastAsia="Times New Roman" w:hAnsi="Nirmala UI" w:cs="Nirmala UI"/>
-          <w:b/>
-          <w:bCs/>
-          <w:color w:val="444444"/>
-          <w:kern w:val="36"/>
-          <w:sz w:val="36"/>
-          <w:szCs w:val="36"/>
-          <w:cs/>
-          <w:lang w:bidi="hi-IN"/>
-        </w:rPr>
-        <w:t>अभ्यस्थादित्यनुवाकेध्रुवासीत्यनुवाकेचतथैव</w:t>
-      </w:r>
-      <w:r>
-        <w:rPr>
-          <w:rFonts w:ascii="Nirmala UI" w:eastAsia="Times New Roman" w:hAnsi="Nirmala UI" w:cs="Nirmala UI"/>
-          <w:b/>
-          <w:bCs/>
-          <w:color w:val="444444"/>
-          <w:kern w:val="36"/>
-          <w:sz w:val="36"/>
-          <w:szCs w:val="36"/>
-          <w:lang w:bidi="hi-IN"/>
-        </w:rPr>
-        <w:t xml:space="preserve">|| </w:t>
-      </w:r>
-      <w:r>
-        <w:rPr>
-          <w:rFonts w:ascii="Nirmala UI" w:eastAsia="Times New Roman" w:hAnsi="Nirmala UI" w:cs="Nirmala UI"/>
-          <w:b/>
-          <w:bCs/>
-          <w:color w:val="444444"/>
-          <w:kern w:val="36"/>
-          <w:sz w:val="36"/>
-          <w:szCs w:val="36"/>
-          <w:cs/>
-          <w:lang w:bidi="hi-IN"/>
-        </w:rPr>
-        <w:t>यथा</w:t>
-      </w:r>
-      <w:r>
-        <w:rPr>
-          <w:rFonts w:ascii="Nirmala UI" w:eastAsia="Times New Roman" w:hAnsi="Nirmala UI" w:cs="Nirmala UI"/>
-          <w:b/>
-          <w:bCs/>
-          <w:color w:val="444444"/>
-          <w:kern w:val="36"/>
-          <w:sz w:val="36"/>
-          <w:szCs w:val="36"/>
-          <w:lang w:bidi="hi-IN"/>
-        </w:rPr>
-        <w:t>–</w:t>
-      </w:r>
-      <w:r>
-        <w:rPr>
-          <w:rFonts w:ascii="Nirmala UI" w:eastAsia="Times New Roman" w:hAnsi="Nirmala UI" w:cs="Nirmala UI"/>
-          <w:b/>
-          <w:bCs/>
-          <w:color w:val="444444"/>
-          <w:kern w:val="36"/>
-          <w:sz w:val="36"/>
-          <w:szCs w:val="36"/>
-          <w:cs/>
-          <w:lang w:bidi="hi-IN"/>
-        </w:rPr>
-        <w:t>अनुयोयोन्वनुयः</w:t>
-      </w:r>
-      <w:r>
-        <w:rPr>
-          <w:rFonts w:ascii="Nirmala UI" w:eastAsia="Times New Roman" w:hAnsi="Nirmala UI" w:cs="Nirmala UI"/>
-          <w:b/>
-          <w:bCs/>
-          <w:color w:val="444444"/>
-          <w:kern w:val="36"/>
-          <w:sz w:val="36"/>
-          <w:szCs w:val="36"/>
-          <w:lang w:bidi="hi-IN"/>
-        </w:rPr>
-        <w:t xml:space="preserve">|| </w:t>
-      </w:r>
-      <w:r>
-        <w:rPr>
-          <w:rFonts w:ascii="Nirmala UI" w:eastAsia="Times New Roman" w:hAnsi="Nirmala UI" w:cs="Nirmala UI"/>
-          <w:b/>
-          <w:bCs/>
-          <w:color w:val="444444"/>
-          <w:kern w:val="36"/>
-          <w:sz w:val="36"/>
-          <w:szCs w:val="36"/>
-          <w:cs/>
-          <w:lang w:bidi="hi-IN"/>
-        </w:rPr>
-        <w:t>संत्वासिंचामीत्यनुवाके</w:t>
-      </w:r>
-      <w:r>
-        <w:rPr>
-          <w:rFonts w:ascii="Nirmala UI" w:eastAsia="Times New Roman" w:hAnsi="Nirmala UI" w:cs="Nirmala UI"/>
-          <w:b/>
-          <w:bCs/>
-          <w:color w:val="444444"/>
-          <w:kern w:val="36"/>
-          <w:sz w:val="36"/>
-          <w:szCs w:val="36"/>
-          <w:lang w:bidi="hi-IN"/>
-        </w:rPr>
-        <w:t xml:space="preserve">| </w:t>
-      </w:r>
-      <w:r>
-        <w:rPr>
-          <w:rFonts w:ascii="Nirmala UI" w:eastAsia="Times New Roman" w:hAnsi="Nirmala UI" w:cs="Nirmala UI"/>
-          <w:b/>
-          <w:bCs/>
-          <w:color w:val="444444"/>
-          <w:kern w:val="36"/>
-          <w:sz w:val="36"/>
-          <w:szCs w:val="36"/>
-          <w:cs/>
-          <w:lang w:bidi="hi-IN"/>
-        </w:rPr>
-        <w:t>सहस्वारातीयतइत्येतद्वाक्यंध्रुवासीत्यनुवाकेपितथैव</w:t>
-      </w:r>
-      <w:r>
-        <w:rPr>
-          <w:rFonts w:ascii="Nirmala UI" w:eastAsia="Times New Roman" w:hAnsi="Nirmala UI" w:cs="Nirmala UI"/>
-          <w:b/>
-          <w:bCs/>
-          <w:color w:val="444444"/>
-          <w:kern w:val="36"/>
-          <w:sz w:val="36"/>
-          <w:szCs w:val="36"/>
-          <w:lang w:bidi="hi-IN"/>
-        </w:rPr>
-        <w:t xml:space="preserve">| </w:t>
-      </w:r>
-      <w:r>
-        <w:rPr>
-          <w:rFonts w:ascii="Nirmala UI" w:eastAsia="Times New Roman" w:hAnsi="Nirmala UI" w:cs="Nirmala UI"/>
-          <w:b/>
-          <w:bCs/>
-          <w:color w:val="444444"/>
-          <w:kern w:val="36"/>
-          <w:sz w:val="36"/>
-          <w:szCs w:val="36"/>
-          <w:cs/>
-          <w:lang w:bidi="hi-IN"/>
-        </w:rPr>
-        <w:t>यथा</w:t>
-      </w:r>
-      <w:r>
-        <w:rPr>
-          <w:rFonts w:ascii="Nirmala UI" w:eastAsia="Times New Roman" w:hAnsi="Nirmala UI" w:cs="Nirmala UI"/>
-          <w:b/>
-          <w:bCs/>
-          <w:color w:val="444444"/>
-          <w:kern w:val="36"/>
-          <w:sz w:val="36"/>
-          <w:szCs w:val="36"/>
-          <w:lang w:bidi="hi-IN"/>
-        </w:rPr>
-        <w:t>–</w:t>
-      </w:r>
-      <w:r>
-        <w:rPr>
-          <w:rFonts w:ascii="Nirmala UI" w:eastAsia="Times New Roman" w:hAnsi="Nirmala UI" w:cs="Nirmala UI"/>
-          <w:b/>
-          <w:bCs/>
-          <w:color w:val="444444"/>
-          <w:kern w:val="36"/>
-          <w:sz w:val="36"/>
-          <w:szCs w:val="36"/>
-          <w:cs/>
-          <w:lang w:bidi="hi-IN"/>
-        </w:rPr>
-        <w:t>सहस्वारातीयतोरातीयतस्सहस्वसहस्वारातीयतः</w:t>
-      </w:r>
-      <w:r>
-        <w:rPr>
-          <w:rFonts w:ascii="Nirmala UI" w:eastAsia="Times New Roman" w:hAnsi="Nirmala UI" w:cs="Nirmala UI"/>
-          <w:b/>
-          <w:bCs/>
-          <w:color w:val="444444"/>
-          <w:kern w:val="36"/>
-          <w:sz w:val="36"/>
-          <w:szCs w:val="36"/>
-          <w:lang w:bidi="hi-IN"/>
-        </w:rPr>
-        <w:t xml:space="preserve"> || </w:t>
-      </w:r>
-      <w:r>
-        <w:rPr>
-          <w:rFonts w:ascii="Nirmala UI" w:eastAsia="Times New Roman" w:hAnsi="Nirmala UI" w:cs="Nirmala UI"/>
-          <w:b/>
-          <w:bCs/>
-          <w:color w:val="444444"/>
-          <w:kern w:val="36"/>
-          <w:sz w:val="36"/>
-          <w:szCs w:val="36"/>
-          <w:cs/>
-          <w:lang w:bidi="hi-IN"/>
-        </w:rPr>
-        <w:t>७२</w:t>
-      </w:r>
-      <w:r>
-        <w:rPr>
-          <w:rFonts w:ascii="Nirmala UI" w:eastAsia="Times New Roman" w:hAnsi="Nirmala UI" w:cs="Nirmala UI"/>
-          <w:b/>
-          <w:bCs/>
-          <w:color w:val="444444"/>
-          <w:kern w:val="36"/>
-          <w:sz w:val="36"/>
-          <w:szCs w:val="36"/>
-          <w:lang w:bidi="hi-IN"/>
-        </w:rPr>
-        <w:t xml:space="preserve"> ||</w:t>
+        <w:t>अन्तरिक्ष॓सूर्यस्सूर्योन्तरिक्षमन्तरिक्ष॓सूर्यः</w:t>
+      </w:r>
+      <w:r>
+        <w:rPr>
+          <w:rFonts w:ascii="Nirmala UI" w:eastAsia="Times New Roman" w:hAnsi="Nirmala UI" w:cs="Nirmala UI"/>
+          <w:b/>
+          <w:bCs/>
+          <w:color w:val="444444"/>
+          <w:kern w:val="36"/>
+          <w:sz w:val="36"/>
+          <w:szCs w:val="36"/>
+          <w:lang w:bidi="hi-IN"/>
+        </w:rPr>
+        <w:t>||</w:t>
       </w:r>
     </w:p>
     <w:p>
@@ -35803,6 +35428,431 @@
           <w:cs/>
           <w:lang w:bidi="hi-IN"/>
         </w:rPr>
+        <w:t>इषेत्वोपपीरित्यत्र</w:t>
+      </w:r>
+      <w:r>
+        <w:rPr>
+          <w:rFonts w:ascii="Nirmala UI" w:eastAsia="Times New Roman" w:hAnsi="Nirmala UI" w:cs="Nirmala UI"/>
+          <w:b/>
+          <w:bCs/>
+          <w:color w:val="444444"/>
+          <w:kern w:val="36"/>
+          <w:sz w:val="36"/>
+          <w:szCs w:val="36"/>
+          <w:lang w:bidi="hi-IN"/>
+        </w:rPr>
+        <w:t xml:space="preserve">| </w:t>
+      </w:r>
+      <w:r>
+        <w:rPr>
+          <w:rFonts w:ascii="Nirmala UI" w:eastAsia="Times New Roman" w:hAnsi="Nirmala UI" w:cs="Nirmala UI"/>
+          <w:b/>
+          <w:bCs/>
+          <w:color w:val="444444"/>
+          <w:kern w:val="36"/>
+          <w:sz w:val="36"/>
+          <w:szCs w:val="36"/>
+          <w:cs/>
+          <w:lang w:bidi="hi-IN"/>
+        </w:rPr>
+        <w:t>भवतन्नस्समनसावित्येतद्वाक्यं</w:t>
+      </w:r>
+      <w:r>
+        <w:rPr>
+          <w:rFonts w:ascii="Nirmala UI" w:eastAsia="Times New Roman" w:hAnsi="Nirmala UI" w:cs="Nirmala UI"/>
+          <w:b/>
+          <w:bCs/>
+          <w:color w:val="444444"/>
+          <w:kern w:val="36"/>
+          <w:sz w:val="36"/>
+          <w:szCs w:val="36"/>
+          <w:lang w:bidi="hi-IN"/>
+        </w:rPr>
+        <w:t xml:space="preserve">|| </w:t>
+      </w:r>
+      <w:r>
+        <w:rPr>
+          <w:rFonts w:ascii="Nirmala UI" w:eastAsia="Times New Roman" w:hAnsi="Nirmala UI" w:cs="Nirmala UI"/>
+          <w:b/>
+          <w:bCs/>
+          <w:color w:val="444444"/>
+          <w:kern w:val="36"/>
+          <w:sz w:val="36"/>
+          <w:szCs w:val="36"/>
+          <w:cs/>
+          <w:lang w:bidi="hi-IN"/>
+        </w:rPr>
+        <w:t>समितमित्यनुवाकेपितथैव</w:t>
+      </w:r>
+      <w:r>
+        <w:rPr>
+          <w:rFonts w:ascii="Nirmala UI" w:eastAsia="Times New Roman" w:hAnsi="Nirmala UI" w:cs="Nirmala UI"/>
+          <w:b/>
+          <w:bCs/>
+          <w:color w:val="444444"/>
+          <w:kern w:val="36"/>
+          <w:sz w:val="36"/>
+          <w:szCs w:val="36"/>
+          <w:lang w:bidi="hi-IN"/>
+        </w:rPr>
+        <w:t xml:space="preserve">|| </w:t>
+      </w:r>
+      <w:r>
+        <w:rPr>
+          <w:rFonts w:ascii="Nirmala UI" w:eastAsia="Times New Roman" w:hAnsi="Nirmala UI" w:cs="Nirmala UI"/>
+          <w:b/>
+          <w:bCs/>
+          <w:color w:val="444444"/>
+          <w:kern w:val="36"/>
+          <w:sz w:val="36"/>
+          <w:szCs w:val="36"/>
+          <w:cs/>
+          <w:lang w:bidi="hi-IN"/>
+        </w:rPr>
+        <w:t>यथा</w:t>
+      </w:r>
+      <w:r>
+        <w:rPr>
+          <w:rFonts w:ascii="Nirmala UI" w:eastAsia="Times New Roman" w:hAnsi="Nirmala UI" w:cs="Nirmala UI"/>
+          <w:b/>
+          <w:bCs/>
+          <w:color w:val="444444"/>
+          <w:kern w:val="36"/>
+          <w:sz w:val="36"/>
+          <w:szCs w:val="36"/>
+          <w:lang w:bidi="hi-IN"/>
+        </w:rPr>
+        <w:t>–</w:t>
+      </w:r>
+      <w:r>
+        <w:rPr>
+          <w:rFonts w:ascii="Nirmala UI" w:eastAsia="Times New Roman" w:hAnsi="Nirmala UI" w:cs="Nirmala UI"/>
+          <w:b/>
+          <w:bCs/>
+          <w:color w:val="444444"/>
+          <w:kern w:val="36"/>
+          <w:sz w:val="36"/>
+          <w:szCs w:val="36"/>
+          <w:cs/>
+          <w:lang w:bidi="hi-IN"/>
+        </w:rPr>
+        <w:t>अद्यनोनोद्याद्यनः</w:t>
+      </w:r>
+      <w:r>
+        <w:rPr>
+          <w:rFonts w:ascii="Nirmala UI" w:eastAsia="Times New Roman" w:hAnsi="Nirmala UI" w:cs="Nirmala UI"/>
+          <w:b/>
+          <w:bCs/>
+          <w:color w:val="444444"/>
+          <w:kern w:val="36"/>
+          <w:sz w:val="36"/>
+          <w:szCs w:val="36"/>
+          <w:lang w:bidi="hi-IN"/>
+        </w:rPr>
+        <w:t xml:space="preserve">|| </w:t>
+      </w:r>
+      <w:r>
+        <w:rPr>
+          <w:rFonts w:ascii="Nirmala UI" w:eastAsia="Times New Roman" w:hAnsi="Nirmala UI" w:cs="Nirmala UI"/>
+          <w:b/>
+          <w:bCs/>
+          <w:color w:val="444444"/>
+          <w:kern w:val="36"/>
+          <w:sz w:val="36"/>
+          <w:szCs w:val="36"/>
+          <w:cs/>
+          <w:lang w:bidi="hi-IN"/>
+        </w:rPr>
+        <w:t>निग्राभ्याइत्यनुवाके</w:t>
+      </w:r>
+      <w:r>
+        <w:rPr>
+          <w:rFonts w:ascii="Nirmala UI" w:eastAsia="Times New Roman" w:hAnsi="Nirmala UI" w:cs="Nirmala UI"/>
+          <w:b/>
+          <w:bCs/>
+          <w:color w:val="444444"/>
+          <w:kern w:val="36"/>
+          <w:sz w:val="36"/>
+          <w:szCs w:val="36"/>
+          <w:lang w:bidi="hi-IN"/>
+        </w:rPr>
+        <w:t xml:space="preserve">|| </w:t>
+      </w:r>
+      <w:r>
+        <w:rPr>
+          <w:rFonts w:ascii="Nirmala UI" w:eastAsia="Times New Roman" w:hAnsi="Nirmala UI" w:cs="Nirmala UI"/>
+          <w:b/>
+          <w:bCs/>
+          <w:color w:val="444444"/>
+          <w:kern w:val="36"/>
+          <w:sz w:val="36"/>
+          <w:szCs w:val="36"/>
+          <w:cs/>
+          <w:lang w:bidi="hi-IN"/>
+        </w:rPr>
+        <w:t>द्रप्सश्चस्मन्देत्येतद्वाक्यं</w:t>
+      </w:r>
+      <w:r>
+        <w:rPr>
+          <w:rFonts w:ascii="Nirmala UI" w:eastAsia="Times New Roman" w:hAnsi="Nirmala UI" w:cs="Nirmala UI"/>
+          <w:b/>
+          <w:bCs/>
+          <w:color w:val="444444"/>
+          <w:kern w:val="36"/>
+          <w:sz w:val="36"/>
+          <w:szCs w:val="36"/>
+          <w:lang w:bidi="hi-IN"/>
+        </w:rPr>
+        <w:t xml:space="preserve">|| </w:t>
+      </w:r>
+      <w:r>
+        <w:rPr>
+          <w:rFonts w:ascii="Nirmala UI" w:eastAsia="Times New Roman" w:hAnsi="Nirmala UI" w:cs="Nirmala UI"/>
+          <w:b/>
+          <w:bCs/>
+          <w:color w:val="444444"/>
+          <w:kern w:val="36"/>
+          <w:sz w:val="36"/>
+          <w:szCs w:val="36"/>
+          <w:cs/>
+          <w:lang w:bidi="hi-IN"/>
+        </w:rPr>
+        <w:t>अभ्यस्थादित्यनुवाकेध्रुवासीत्यनुवाकेचतथैव</w:t>
+      </w:r>
+      <w:r>
+        <w:rPr>
+          <w:rFonts w:ascii="Nirmala UI" w:eastAsia="Times New Roman" w:hAnsi="Nirmala UI" w:cs="Nirmala UI"/>
+          <w:b/>
+          <w:bCs/>
+          <w:color w:val="444444"/>
+          <w:kern w:val="36"/>
+          <w:sz w:val="36"/>
+          <w:szCs w:val="36"/>
+          <w:lang w:bidi="hi-IN"/>
+        </w:rPr>
+        <w:t xml:space="preserve">|| </w:t>
+      </w:r>
+      <w:r>
+        <w:rPr>
+          <w:rFonts w:ascii="Nirmala UI" w:eastAsia="Times New Roman" w:hAnsi="Nirmala UI" w:cs="Nirmala UI"/>
+          <w:b/>
+          <w:bCs/>
+          <w:color w:val="444444"/>
+          <w:kern w:val="36"/>
+          <w:sz w:val="36"/>
+          <w:szCs w:val="36"/>
+          <w:cs/>
+          <w:lang w:bidi="hi-IN"/>
+        </w:rPr>
+        <w:t>यथा</w:t>
+      </w:r>
+      <w:r>
+        <w:rPr>
+          <w:rFonts w:ascii="Nirmala UI" w:eastAsia="Times New Roman" w:hAnsi="Nirmala UI" w:cs="Nirmala UI"/>
+          <w:b/>
+          <w:bCs/>
+          <w:color w:val="444444"/>
+          <w:kern w:val="36"/>
+          <w:sz w:val="36"/>
+          <w:szCs w:val="36"/>
+          <w:lang w:bidi="hi-IN"/>
+        </w:rPr>
+        <w:t>–</w:t>
+      </w:r>
+      <w:r>
+        <w:rPr>
+          <w:rFonts w:ascii="Nirmala UI" w:eastAsia="Times New Roman" w:hAnsi="Nirmala UI" w:cs="Nirmala UI"/>
+          <w:b/>
+          <w:bCs/>
+          <w:color w:val="444444"/>
+          <w:kern w:val="36"/>
+          <w:sz w:val="36"/>
+          <w:szCs w:val="36"/>
+          <w:cs/>
+          <w:lang w:bidi="hi-IN"/>
+        </w:rPr>
+        <w:t>अनुयोयोन्वनुयः</w:t>
+      </w:r>
+      <w:r>
+        <w:rPr>
+          <w:rFonts w:ascii="Nirmala UI" w:eastAsia="Times New Roman" w:hAnsi="Nirmala UI" w:cs="Nirmala UI"/>
+          <w:b/>
+          <w:bCs/>
+          <w:color w:val="444444"/>
+          <w:kern w:val="36"/>
+          <w:sz w:val="36"/>
+          <w:szCs w:val="36"/>
+          <w:lang w:bidi="hi-IN"/>
+        </w:rPr>
+        <w:t xml:space="preserve">|| </w:t>
+      </w:r>
+      <w:r>
+        <w:rPr>
+          <w:rFonts w:ascii="Nirmala UI" w:eastAsia="Times New Roman" w:hAnsi="Nirmala UI" w:cs="Nirmala UI"/>
+          <w:b/>
+          <w:bCs/>
+          <w:color w:val="444444"/>
+          <w:kern w:val="36"/>
+          <w:sz w:val="36"/>
+          <w:szCs w:val="36"/>
+          <w:cs/>
+          <w:lang w:bidi="hi-IN"/>
+        </w:rPr>
+        <w:t>संत्वासिंचामीत्यनुवाके</w:t>
+      </w:r>
+      <w:r>
+        <w:rPr>
+          <w:rFonts w:ascii="Nirmala UI" w:eastAsia="Times New Roman" w:hAnsi="Nirmala UI" w:cs="Nirmala UI"/>
+          <w:b/>
+          <w:bCs/>
+          <w:color w:val="444444"/>
+          <w:kern w:val="36"/>
+          <w:sz w:val="36"/>
+          <w:szCs w:val="36"/>
+          <w:lang w:bidi="hi-IN"/>
+        </w:rPr>
+        <w:t xml:space="preserve">| </w:t>
+      </w:r>
+      <w:r>
+        <w:rPr>
+          <w:rFonts w:ascii="Nirmala UI" w:eastAsia="Times New Roman" w:hAnsi="Nirmala UI" w:cs="Nirmala UI"/>
+          <w:b/>
+          <w:bCs/>
+          <w:color w:val="444444"/>
+          <w:kern w:val="36"/>
+          <w:sz w:val="36"/>
+          <w:szCs w:val="36"/>
+          <w:cs/>
+          <w:lang w:bidi="hi-IN"/>
+        </w:rPr>
+        <w:t>सहस्वारातीयतइत्येतद्वाक्यंध्रुवासीत्यनुवाकेपितथैव</w:t>
+      </w:r>
+      <w:r>
+        <w:rPr>
+          <w:rFonts w:ascii="Nirmala UI" w:eastAsia="Times New Roman" w:hAnsi="Nirmala UI" w:cs="Nirmala UI"/>
+          <w:b/>
+          <w:bCs/>
+          <w:color w:val="444444"/>
+          <w:kern w:val="36"/>
+          <w:sz w:val="36"/>
+          <w:szCs w:val="36"/>
+          <w:lang w:bidi="hi-IN"/>
+        </w:rPr>
+        <w:t xml:space="preserve">| </w:t>
+      </w:r>
+      <w:r>
+        <w:rPr>
+          <w:rFonts w:ascii="Nirmala UI" w:eastAsia="Times New Roman" w:hAnsi="Nirmala UI" w:cs="Nirmala UI"/>
+          <w:b/>
+          <w:bCs/>
+          <w:color w:val="444444"/>
+          <w:kern w:val="36"/>
+          <w:sz w:val="36"/>
+          <w:szCs w:val="36"/>
+          <w:cs/>
+          <w:lang w:bidi="hi-IN"/>
+        </w:rPr>
+        <w:t>यथा</w:t>
+      </w:r>
+      <w:r>
+        <w:rPr>
+          <w:rFonts w:ascii="Nirmala UI" w:eastAsia="Times New Roman" w:hAnsi="Nirmala UI" w:cs="Nirmala UI"/>
+          <w:b/>
+          <w:bCs/>
+          <w:color w:val="444444"/>
+          <w:kern w:val="36"/>
+          <w:sz w:val="36"/>
+          <w:szCs w:val="36"/>
+          <w:lang w:bidi="hi-IN"/>
+        </w:rPr>
+        <w:t>–</w:t>
+      </w:r>
+      <w:r>
+        <w:rPr>
+          <w:rFonts w:ascii="Nirmala UI" w:eastAsia="Times New Roman" w:hAnsi="Nirmala UI" w:cs="Nirmala UI"/>
+          <w:b/>
+          <w:bCs/>
+          <w:color w:val="444444"/>
+          <w:kern w:val="36"/>
+          <w:sz w:val="36"/>
+          <w:szCs w:val="36"/>
+          <w:cs/>
+          <w:lang w:bidi="hi-IN"/>
+        </w:rPr>
+        <w:t>सहस्वारातीयतोरातीयतस्सहस्वसहस्वारातीयतः</w:t>
+      </w:r>
+      <w:r>
+        <w:rPr>
+          <w:rFonts w:ascii="Nirmala UI" w:eastAsia="Times New Roman" w:hAnsi="Nirmala UI" w:cs="Nirmala UI"/>
+          <w:b/>
+          <w:bCs/>
+          <w:color w:val="444444"/>
+          <w:kern w:val="36"/>
+          <w:sz w:val="36"/>
+          <w:szCs w:val="36"/>
+          <w:lang w:bidi="hi-IN"/>
+        </w:rPr>
+        <w:t xml:space="preserve"> || </w:t>
+      </w:r>
+      <w:r>
+        <w:rPr>
+          <w:rFonts w:ascii="Nirmala UI" w:eastAsia="Times New Roman" w:hAnsi="Nirmala UI" w:cs="Nirmala UI"/>
+          <w:b/>
+          <w:bCs/>
+          <w:color w:val="444444"/>
+          <w:kern w:val="36"/>
+          <w:sz w:val="36"/>
+          <w:szCs w:val="36"/>
+          <w:cs/>
+          <w:lang w:bidi="hi-IN"/>
+        </w:rPr>
+        <w:t>७२</w:t>
+      </w:r>
+      <w:r>
+        <w:rPr>
+          <w:rFonts w:ascii="Nirmala UI" w:eastAsia="Times New Roman" w:hAnsi="Nirmala UI" w:cs="Nirmala UI"/>
+          <w:b/>
+          <w:bCs/>
+          <w:color w:val="444444"/>
+          <w:kern w:val="36"/>
+          <w:sz w:val="36"/>
+          <w:szCs w:val="36"/>
+          <w:lang w:bidi="hi-IN"/>
+        </w:rPr>
+        <w:t xml:space="preserve"> ||</w:t>
+      </w:r>
+    </w:p>
+    <w:p>
+      <w:pPr>
+        <w:shd w:val="clear" w:color="auto" w:fill="FFFFFF"/>
+        <w:tabs>
+          <w:tab w:val="left" w:pos="8325"/>
+        </w:tabs>
+        <w:spacing w:after="0" w:line="240" w:lineRule="auto"/>
+        <w:textAlignment w:val="baseline"/>
+        <w:rPr>
+          <w:rFonts w:ascii="Nirmala UI" w:eastAsia="Times New Roman" w:hAnsi="Nirmala UI" w:cs="Nirmala UI"/>
+          <w:b/>
+          <w:bCs/>
+          <w:color w:val="444444"/>
+          <w:kern w:val="36"/>
+          <w:sz w:val="36"/>
+          <w:szCs w:val="36"/>
+          <w:lang w:bidi="hi-IN"/>
+        </w:rPr>
+      </w:pPr>
+      <w:r>
+        <w:rPr>
+          <w:rFonts w:ascii="Nirmala UI" w:eastAsia="Times New Roman" w:hAnsi="Nirmala UI" w:cs="Nirmala UI"/>
+          <w:b/>
+          <w:bCs/>
+          <w:color w:val="444444"/>
+          <w:kern w:val="36"/>
+          <w:sz w:val="36"/>
+          <w:szCs w:val="36"/>
+          <w:cs/>
+          <w:lang w:bidi="hi-IN"/>
+        </w:rPr>
         <w:t>मूलम्</w:t>
       </w:r>
       <w:r>
@@ -35817,6 +35867,19 @@
           <w:lang w:bidi="hi-IN"/>
         </w:rPr>
         <w:t>||</w:t>
+      </w:r>
+      <w:r>
+        <w:rPr>
+          <w:rFonts w:ascii="Nirmala UI" w:eastAsia="Times New Roman" w:hAnsi="Nirmala UI" w:cs="Nirmala UI"/>
+          <w:b/>
+          <w:bCs/>
+          <w:color w:val="444444"/>
+          <w:kern w:val="36"/>
+          <w:sz w:val="36"/>
+          <w:szCs w:val="36"/>
+          <w:lang w:bidi="hi-IN"/>
+        </w:rPr>
+        <w:tab/>
       </w:r>
     </w:p>
     <w:p>
@@ -39676,8 +39739,6 @@
         </w:rPr>
         <w:t>||</w:t>
       </w:r>
-      <w:bookmarkStart w:id="0" w:name="_GoBack"/>
-      <w:bookmarkEnd w:id="0"/>
     </w:p>
     <w:p>
       <w:pPr>

</xml_diff>

<commit_message>
nmv 03 05 2022
</commit_message>
<xml_diff>
--- a/SIkShA/JatA Mani.docx
+++ b/SIkShA/JatA Mani.docx
@@ -34407,8 +34407,6 @@
           <w:lang w:bidi="hi-IN"/>
         </w:rPr>
       </w:pPr>
-      <w:bookmarkStart w:id="0" w:name="_GoBack"/>
-      <w:bookmarkEnd w:id="0"/>
       <w:r>
         <w:rPr>
           <w:rFonts w:ascii="Nirmala UI" w:eastAsia="Times New Roman" w:hAnsi="Nirmala UI" w:cs="Nirmala UI"/>
@@ -36258,7 +36256,63 @@
           <w:cs/>
           <w:lang w:bidi="hi-IN"/>
         </w:rPr>
-        <w:t>उभावामिन्द्राग्निइत्यत्रत्वमग्नेव्रतपाइत्येतद्वाक्यं</w:t>
+        <w:t>उभावामिन्द्राग्निइत्यत्र</w:t>
+      </w:r>
+      <w:r>
+        <w:rPr>
+          <w:rFonts w:ascii="Nirmala UI" w:eastAsia="Times New Roman" w:hAnsi="Nirmala UI" w:cs="Nirmala UI" w:hint="cs"/>
+          <w:b/>
+          <w:bCs/>
+          <w:color w:val="444444"/>
+          <w:kern w:val="36"/>
+          <w:sz w:val="36"/>
+          <w:szCs w:val="36"/>
+          <w:cs/>
+          <w:lang w:bidi="hi-IN"/>
+        </w:rPr>
+        <w:t xml:space="preserve"> </w:t>
+      </w:r>
+      <w:r>
+        <w:rPr>
+          <w:rFonts w:ascii="Nirmala UI" w:eastAsia="Times New Roman" w:hAnsi="Nirmala UI" w:cs="Nirmala UI"/>
+          <w:b/>
+          <w:bCs/>
+          <w:color w:val="444444"/>
+          <w:kern w:val="36"/>
+          <w:sz w:val="36"/>
+          <w:szCs w:val="36"/>
+          <w:cs/>
+          <w:lang w:bidi="hi-IN"/>
+        </w:rPr>
+        <w:t>त्वमग्नेव्रतपा</w:t>
+      </w:r>
+      <w:r>
+        <w:rPr>
+          <w:rFonts w:ascii="Nirmala UI" w:eastAsia="Times New Roman" w:hAnsi="Nirmala UI" w:cs="Nirmala UI" w:hint="cs"/>
+          <w:b/>
+          <w:bCs/>
+          <w:color w:val="444444"/>
+          <w:kern w:val="36"/>
+          <w:sz w:val="36"/>
+          <w:szCs w:val="36"/>
+          <w:cs/>
+          <w:lang w:bidi="hi-IN"/>
+        </w:rPr>
+        <w:t xml:space="preserve"> </w:t>
+      </w:r>
+      <w:r>
+        <w:rPr>
+          <w:rFonts w:ascii="Nirmala UI" w:eastAsia="Times New Roman" w:hAnsi="Nirmala UI" w:cs="Nirmala UI"/>
+          <w:b/>
+          <w:bCs/>
+          <w:color w:val="444444"/>
+          <w:kern w:val="36"/>
+          <w:sz w:val="36"/>
+          <w:szCs w:val="36"/>
+          <w:cs/>
+          <w:lang w:bidi="hi-IN"/>
+        </w:rPr>
+        <w:t>इत्येतद्वाक्यं</w:t>
       </w:r>
       <w:r>
         <w:rPr>
@@ -36298,7 +36352,35 @@
           <w:cs/>
           <w:lang w:bidi="hi-IN"/>
         </w:rPr>
-        <w:t>दैवींधियमित्यत्रयथा</w:t>
+        <w:t>दैवींधियमि</w:t>
+      </w:r>
+      <w:r>
+        <w:rPr>
+          <w:rFonts w:ascii="Nirmala UI" w:eastAsia="Times New Roman" w:hAnsi="Nirmala UI" w:cs="Nirmala UI" w:hint="cs"/>
+          <w:b/>
+          <w:bCs/>
+          <w:color w:val="444444"/>
+          <w:kern w:val="36"/>
+          <w:sz w:val="36"/>
+          <w:szCs w:val="36"/>
+          <w:cs/>
+          <w:lang w:bidi="hi-IN"/>
+        </w:rPr>
+        <w:t xml:space="preserve"> </w:t>
+      </w:r>
+      <w:r>
+        <w:rPr>
+          <w:rFonts w:ascii="Nirmala UI" w:eastAsia="Times New Roman" w:hAnsi="Nirmala UI" w:cs="Nirmala UI"/>
+          <w:b/>
+          <w:bCs/>
+          <w:color w:val="444444"/>
+          <w:kern w:val="36"/>
+          <w:sz w:val="36"/>
+          <w:szCs w:val="36"/>
+          <w:cs/>
+          <w:lang w:bidi="hi-IN"/>
+        </w:rPr>
+        <w:t>त्यत्रयथा</w:t>
       </w:r>
       <w:r>
         <w:rPr>
@@ -36325,35 +36407,205 @@
           <w:cs/>
           <w:lang w:bidi="hi-IN"/>
         </w:rPr>
-        <w:t>त्वमग्नेअग्नेत्वंत्वमग्ने</w:t>
-      </w:r>
-      <w:r>
-        <w:rPr>
-          <w:rFonts w:ascii="Nirmala UI" w:eastAsia="Times New Roman" w:hAnsi="Nirmala UI" w:cs="Nirmala UI"/>
-          <w:b/>
-          <w:bCs/>
-          <w:color w:val="444444"/>
-          <w:kern w:val="36"/>
-          <w:sz w:val="36"/>
-          <w:szCs w:val="36"/>
-          <w:lang w:bidi="hi-IN"/>
-        </w:rPr>
-        <w:t xml:space="preserve">|| </w:t>
-      </w:r>
-      <w:r>
-        <w:rPr>
-          <w:rFonts w:ascii="Nirmala UI" w:eastAsia="Times New Roman" w:hAnsi="Nirmala UI" w:cs="Nirmala UI"/>
-          <w:b/>
-          <w:bCs/>
-          <w:color w:val="444444"/>
-          <w:kern w:val="36"/>
-          <w:sz w:val="36"/>
-          <w:szCs w:val="36"/>
-          <w:cs/>
+        <w:t>त्वमग्ने</w:t>
+      </w:r>
+      <w:r>
+        <w:rPr>
+          <w:rFonts w:ascii="Nirmala UI" w:eastAsia="Times New Roman" w:hAnsi="Nirmala UI" w:cs="Nirmala UI" w:hint="cs"/>
+          <w:b/>
+          <w:bCs/>
+          <w:color w:val="444444"/>
+          <w:kern w:val="36"/>
+          <w:sz w:val="36"/>
+          <w:szCs w:val="36"/>
+          <w:cs/>
+          <w:lang w:bidi="hi-IN"/>
+        </w:rPr>
+        <w:t xml:space="preserve"> </w:t>
+      </w:r>
+      <w:r>
+        <w:rPr>
+          <w:rFonts w:ascii="Nirmala UI" w:eastAsia="Times New Roman" w:hAnsi="Nirmala UI" w:cs="Nirmala UI"/>
+          <w:b/>
+          <w:bCs/>
+          <w:color w:val="444444"/>
+          <w:kern w:val="36"/>
+          <w:sz w:val="36"/>
+          <w:szCs w:val="36"/>
+          <w:cs/>
+          <w:lang w:bidi="hi-IN"/>
+        </w:rPr>
+        <w:t>अग्ने</w:t>
+      </w:r>
+      <w:r>
+        <w:rPr>
+          <w:rFonts w:ascii="Nirmala UI" w:eastAsia="Times New Roman" w:hAnsi="Nirmala UI" w:cs="Nirmala UI" w:hint="cs"/>
+          <w:b/>
+          <w:bCs/>
+          <w:color w:val="444444"/>
+          <w:kern w:val="36"/>
+          <w:sz w:val="36"/>
+          <w:szCs w:val="36"/>
+          <w:cs/>
+          <w:lang w:bidi="hi-IN"/>
+        </w:rPr>
+        <w:t xml:space="preserve"> </w:t>
+      </w:r>
+      <w:r>
+        <w:rPr>
+          <w:rFonts w:ascii="Nirmala UI" w:eastAsia="Times New Roman" w:hAnsi="Nirmala UI" w:cs="Nirmala UI"/>
+          <w:b/>
+          <w:bCs/>
+          <w:color w:val="444444"/>
+          <w:kern w:val="36"/>
+          <w:sz w:val="36"/>
+          <w:szCs w:val="36"/>
+          <w:cs/>
+          <w:lang w:bidi="hi-IN"/>
+        </w:rPr>
+        <w:t>त्वं</w:t>
+      </w:r>
+      <w:r>
+        <w:rPr>
+          <w:rFonts w:ascii="Nirmala UI" w:eastAsia="Times New Roman" w:hAnsi="Nirmala UI" w:cs="Nirmala UI" w:hint="cs"/>
+          <w:b/>
+          <w:bCs/>
+          <w:color w:val="444444"/>
+          <w:kern w:val="36"/>
+          <w:sz w:val="36"/>
+          <w:szCs w:val="36"/>
+          <w:cs/>
+          <w:lang w:bidi="hi-IN"/>
+        </w:rPr>
+        <w:t xml:space="preserve"> </w:t>
+      </w:r>
+      <w:r>
+        <w:rPr>
+          <w:rFonts w:ascii="Nirmala UI" w:eastAsia="Times New Roman" w:hAnsi="Nirmala UI" w:cs="Nirmala UI"/>
+          <w:b/>
+          <w:bCs/>
+          <w:color w:val="444444"/>
+          <w:kern w:val="36"/>
+          <w:sz w:val="36"/>
+          <w:szCs w:val="36"/>
+          <w:cs/>
+          <w:lang w:bidi="hi-IN"/>
+        </w:rPr>
+        <w:t>त्वमग्ने</w:t>
+      </w:r>
+      <w:r>
+        <w:rPr>
+          <w:rFonts w:ascii="Nirmala UI" w:eastAsia="Times New Roman" w:hAnsi="Nirmala UI" w:cs="Nirmala UI"/>
+          <w:b/>
+          <w:bCs/>
+          <w:color w:val="444444"/>
+          <w:kern w:val="36"/>
+          <w:sz w:val="36"/>
+          <w:szCs w:val="36"/>
+          <w:lang w:bidi="hi-IN"/>
+        </w:rPr>
+        <w:t>||</w:t>
+      </w:r>
+    </w:p>
+    <w:p>
+      <w:pPr>
+        <w:shd w:val="clear" w:color="auto" w:fill="FFFFFF"/>
+        <w:spacing w:after="0" w:line="240" w:lineRule="auto"/>
+        <w:textAlignment w:val="baseline"/>
+        <w:rPr>
+          <w:rFonts w:ascii="Nirmala UI" w:eastAsia="Times New Roman" w:hAnsi="Nirmala UI" w:cs="Nirmala UI"/>
+          <w:b/>
+          <w:bCs/>
+          <w:color w:val="444444"/>
+          <w:kern w:val="36"/>
+          <w:sz w:val="36"/>
+          <w:szCs w:val="36"/>
+          <w:lang w:bidi="hi-IN"/>
+        </w:rPr>
+      </w:pPr>
+      <w:r>
+        <w:rPr>
+          <w:rFonts w:ascii="Nirmala UI" w:eastAsia="Times New Roman" w:hAnsi="Nirmala UI" w:cs="Nirmala UI"/>
+          <w:b/>
+          <w:bCs/>
+          <w:color w:val="444444"/>
+          <w:kern w:val="36"/>
+          <w:sz w:val="36"/>
+          <w:szCs w:val="36"/>
           <w:lang w:bidi="hi-IN"/>
         </w:rPr>
         <w:lastRenderedPageBreak/>
-        <w:t>वाग्वैदेवेभ्यइत्यत्रमन्त्रब्राह्मणत्वात्तथैवभवति</w:t>
+        <w:t xml:space="preserve"> </w:t>
+      </w:r>
+      <w:r>
+        <w:rPr>
+          <w:rFonts w:ascii="Nirmala UI" w:eastAsia="Times New Roman" w:hAnsi="Nirmala UI" w:cs="Nirmala UI"/>
+          <w:b/>
+          <w:bCs/>
+          <w:color w:val="444444"/>
+          <w:kern w:val="36"/>
+          <w:sz w:val="36"/>
+          <w:szCs w:val="36"/>
+          <w:cs/>
+          <w:lang w:bidi="hi-IN"/>
+        </w:rPr>
+        <w:t>वाग्वैदेवेभ्य</w:t>
+      </w:r>
+      <w:r>
+        <w:rPr>
+          <w:rFonts w:ascii="Nirmala UI" w:eastAsia="Times New Roman" w:hAnsi="Nirmala UI" w:cs="Nirmala UI" w:hint="cs"/>
+          <w:b/>
+          <w:bCs/>
+          <w:color w:val="444444"/>
+          <w:kern w:val="36"/>
+          <w:sz w:val="36"/>
+          <w:szCs w:val="36"/>
+          <w:cs/>
+          <w:lang w:bidi="hi-IN"/>
+        </w:rPr>
+        <w:t xml:space="preserve"> </w:t>
+      </w:r>
+      <w:r>
+        <w:rPr>
+          <w:rFonts w:ascii="Nirmala UI" w:eastAsia="Times New Roman" w:hAnsi="Nirmala UI" w:cs="Nirmala UI"/>
+          <w:b/>
+          <w:bCs/>
+          <w:color w:val="444444"/>
+          <w:kern w:val="36"/>
+          <w:sz w:val="36"/>
+          <w:szCs w:val="36"/>
+          <w:cs/>
+          <w:lang w:bidi="hi-IN"/>
+        </w:rPr>
+        <w:t>त्यत्र</w:t>
+      </w:r>
+      <w:r>
+        <w:rPr>
+          <w:rFonts w:ascii="Nirmala UI" w:eastAsia="Times New Roman" w:hAnsi="Nirmala UI" w:cs="Nirmala UI" w:hint="cs"/>
+          <w:b/>
+          <w:bCs/>
+          <w:color w:val="444444"/>
+          <w:kern w:val="36"/>
+          <w:sz w:val="36"/>
+          <w:szCs w:val="36"/>
+          <w:cs/>
+          <w:lang w:bidi="hi-IN"/>
+        </w:rPr>
+        <w:t xml:space="preserve"> </w:t>
+      </w:r>
+      <w:r>
+        <w:rPr>
+          <w:rFonts w:ascii="Nirmala UI" w:eastAsia="Times New Roman" w:hAnsi="Nirmala UI" w:cs="Nirmala UI"/>
+          <w:b/>
+          <w:bCs/>
+          <w:color w:val="444444"/>
+          <w:kern w:val="36"/>
+          <w:sz w:val="36"/>
+          <w:szCs w:val="36"/>
+          <w:cs/>
+          <w:lang w:bidi="hi-IN"/>
+        </w:rPr>
+        <w:t>मन्त्रब्राह्मणत्वात्तथैवभवति</w:t>
       </w:r>
       <w:r>
         <w:rPr>
@@ -36368,6 +36620,8 @@
         </w:rPr>
         <w:t>|| </w:t>
       </w:r>
+      <w:bookmarkStart w:id="0" w:name="_GoBack"/>
+      <w:bookmarkEnd w:id="0"/>
       <w:r>
         <w:rPr>
           <w:rFonts w:ascii="Nirmala UI" w:eastAsia="Times New Roman" w:hAnsi="Nirmala UI" w:cs="Nirmala UI"/>

</xml_diff>